<commit_message>
Laster opp mindre endringer
</commit_message>
<xml_diff>
--- a/10/Øving10.docx
+++ b/10/Øving10.docx
@@ -207,15 +207,13 @@
         </w:rPr>
         <w:t xml:space="preserve">Det blir mye dobbeltlagring av data og primærnøkkelen må bestå av mange </w:t>
       </w:r>
-      <w:proofErr w:type="spellStart"/>
       <w:r>
         <w:rPr>
           <w:rFonts w:ascii="Helvetica" w:hAnsi="Helvetica" w:cs="Helvetica"/>
           <w:color w:val="000000"/>
         </w:rPr>
-        <w:t>atributter</w:t>
+        <w:t>attributter</w:t>
       </w:r>
-      <w:proofErr w:type="spellEnd"/>
       <w:r>
         <w:rPr>
           <w:rFonts w:ascii="Helvetica" w:hAnsi="Helvetica" w:cs="Helvetica"/>
@@ -2265,7 +2263,30 @@
           <w:color w:val="000000"/>
           <w:u w:val="single"/>
         </w:rPr>
-        <w:t>kunde_id, eiendoms_id</w:t>
+        <w:t>eiendoms_id</w:t>
+      </w:r>
+      <w:r>
+        <w:rPr>
+          <w:rFonts w:ascii="Helvetica" w:hAnsi="Helvetica" w:cs="Helvetica"/>
+          <w:color w:val="000000"/>
+          <w:u w:val="single"/>
+        </w:rPr>
+        <w:t xml:space="preserve">, </w:t>
+      </w:r>
+      <w:r>
+        <w:rPr>
+          <w:rFonts w:ascii="Helvetica" w:hAnsi="Helvetica" w:cs="Helvetica"/>
+          <w:color w:val="000000"/>
+          <w:u w:val="single"/>
+        </w:rPr>
+        <w:t>fraUke</w:t>
+      </w:r>
+      <w:r>
+        <w:rPr>
+          <w:rFonts w:ascii="Helvetica" w:hAnsi="Helvetica" w:cs="Helvetica"/>
+          <w:color w:val="000000"/>
+        </w:rPr>
+        <w:t>, tilUke, pris</w:t>
       </w:r>
       <w:r>
         <w:rPr>
@@ -2279,8 +2300,17 @@
           <w:rFonts w:ascii="Helvetica" w:hAnsi="Helvetica" w:cs="Helvetica"/>
           <w:color w:val="000000"/>
         </w:rPr>
-        <w:t>fraUke, tilUke, pris)</w:t>
+        <w:t>kunde_id</w:t>
       </w:r>
+      <w:r>
+        <w:rPr>
+          <w:rFonts w:ascii="Helvetica" w:hAnsi="Helvetica" w:cs="Helvetica"/>
+          <w:color w:val="000000"/>
+        </w:rPr>
+        <w:t>)</w:t>
+      </w:r>
+      <w:bookmarkStart w:id="0" w:name="_GoBack"/>
+      <w:bookmarkEnd w:id="0"/>
     </w:p>
     <w:p>
       <w:pPr>
@@ -2487,8 +2517,6 @@
           </wp:inline>
         </w:drawing>
       </w:r>
-      <w:bookmarkStart w:id="0" w:name="_GoBack"/>
-      <w:bookmarkEnd w:id="0"/>
     </w:p>
     <w:sectPr>
       <w:pgSz w:w="12240" w:h="15840"/>
@@ -4104,34 +4132,34 @@
     </dgm:pt>
   </dgm:ptLst>
   <dgm:cxnLst>
+    <dgm:cxn modelId="{896BCB58-06B1-724A-B85F-EB17711433E0}" srcId="{DAC5C520-CE8F-1046-B2DB-472404E1E7AD}" destId="{3FA7EAAE-19C1-6A45-BC65-66E051594A9D}" srcOrd="0" destOrd="0" parTransId="{B96B9801-4157-2C4B-915B-50C93300B400}" sibTransId="{710D32B0-F850-0C43-A724-DFBC1D9BA39B}"/>
+    <dgm:cxn modelId="{7499CBAC-68BD-5748-8C2E-967727D3B5DC}" srcId="{14FF2102-615B-3C47-9A76-C0A77CD85C77}" destId="{DAC5C520-CE8F-1046-B2DB-472404E1E7AD}" srcOrd="1" destOrd="0" parTransId="{B79D802B-5111-6B4B-A99B-28611EB19C09}" sibTransId="{DA47F349-15CE-FB44-902C-A0DB8241CDC9}"/>
+    <dgm:cxn modelId="{379911DA-CEE4-2C4F-A687-3B547B91B6D1}" srcId="{14FF2102-615B-3C47-9A76-C0A77CD85C77}" destId="{DA80659A-82A7-E744-BFCC-C23CFA0138F4}" srcOrd="2" destOrd="0" parTransId="{A1E45B53-3BFE-C84E-9A61-73952D8D1B05}" sibTransId="{5285040D-939B-CD42-9484-D7E68227B403}"/>
+    <dgm:cxn modelId="{C4FA9F51-E9C0-2146-81C5-1F6E41D8D3CD}" type="presOf" srcId="{DA80659A-82A7-E744-BFCC-C23CFA0138F4}" destId="{A67B8CFB-1566-CF42-A569-760C9D3310A7}" srcOrd="0" destOrd="0" presId="urn:microsoft.com/office/officeart/2005/8/layout/radial2"/>
+    <dgm:cxn modelId="{95E2C890-9CF2-034E-8488-AC0A146A358A}" type="presOf" srcId="{4B92EB38-E4EB-AF48-A458-F50A614EC796}" destId="{3FFA1447-F0DE-3943-9C1D-E977EB3C0CE8}" srcOrd="0" destOrd="0" presId="urn:microsoft.com/office/officeart/2005/8/layout/radial2"/>
     <dgm:cxn modelId="{DDC7613F-15A6-894E-8D89-3DB22CBBE2E5}" srcId="{14FF2102-615B-3C47-9A76-C0A77CD85C77}" destId="{9F4D3FB4-883D-CE4B-AB82-B2C97BD284F7}" srcOrd="0" destOrd="0" parTransId="{4B92EB38-E4EB-AF48-A458-F50A614EC796}" sibTransId="{6A8E82D4-4CB8-034E-9AD4-1DB441A62FCC}"/>
-    <dgm:cxn modelId="{4904B5C8-004D-764D-8612-B6D1D15A7B56}" type="presOf" srcId="{3FA7EAAE-19C1-6A45-BC65-66E051594A9D}" destId="{F81A8199-9C59-964E-B84F-BD4A3C6FE2E2}" srcOrd="0" destOrd="0" presId="urn:microsoft.com/office/officeart/2005/8/layout/radial2"/>
-    <dgm:cxn modelId="{7499CBAC-68BD-5748-8C2E-967727D3B5DC}" srcId="{14FF2102-615B-3C47-9A76-C0A77CD85C77}" destId="{DAC5C520-CE8F-1046-B2DB-472404E1E7AD}" srcOrd="1" destOrd="0" parTransId="{B79D802B-5111-6B4B-A99B-28611EB19C09}" sibTransId="{DA47F349-15CE-FB44-902C-A0DB8241CDC9}"/>
-    <dgm:cxn modelId="{B4F393F2-6B82-7B4D-A191-DBB3F7242D7B}" type="presOf" srcId="{A1E45B53-3BFE-C84E-9A61-73952D8D1B05}" destId="{36BD896B-544B-544F-A3E4-7BB5EA7F02DA}" srcOrd="0" destOrd="0" presId="urn:microsoft.com/office/officeart/2005/8/layout/radial2"/>
-    <dgm:cxn modelId="{EA371543-9F5A-C743-AEF6-08217FAB6CBB}" type="presOf" srcId="{9F4D3FB4-883D-CE4B-AB82-B2C97BD284F7}" destId="{714D168A-F51B-7C45-8368-352A30830E74}" srcOrd="0" destOrd="0" presId="urn:microsoft.com/office/officeart/2005/8/layout/radial2"/>
-    <dgm:cxn modelId="{896BCB58-06B1-724A-B85F-EB17711433E0}" srcId="{DAC5C520-CE8F-1046-B2DB-472404E1E7AD}" destId="{3FA7EAAE-19C1-6A45-BC65-66E051594A9D}" srcOrd="0" destOrd="0" parTransId="{B96B9801-4157-2C4B-915B-50C93300B400}" sibTransId="{710D32B0-F850-0C43-A724-DFBC1D9BA39B}"/>
-    <dgm:cxn modelId="{A944CA0F-CABB-9541-97AB-57D3B6576046}" type="presOf" srcId="{14FF2102-615B-3C47-9A76-C0A77CD85C77}" destId="{B976F491-CAB3-C74D-B505-748D18D32ECB}" srcOrd="0" destOrd="0" presId="urn:microsoft.com/office/officeart/2005/8/layout/radial2"/>
-    <dgm:cxn modelId="{60471882-C6A0-DA48-AD4C-76FD76CF175B}" type="presOf" srcId="{DA80659A-82A7-E744-BFCC-C23CFA0138F4}" destId="{A67B8CFB-1566-CF42-A569-760C9D3310A7}" srcOrd="0" destOrd="0" presId="urn:microsoft.com/office/officeart/2005/8/layout/radial2"/>
-    <dgm:cxn modelId="{379911DA-CEE4-2C4F-A687-3B547B91B6D1}" srcId="{14FF2102-615B-3C47-9A76-C0A77CD85C77}" destId="{DA80659A-82A7-E744-BFCC-C23CFA0138F4}" srcOrd="2" destOrd="0" parTransId="{A1E45B53-3BFE-C84E-9A61-73952D8D1B05}" sibTransId="{5285040D-939B-CD42-9484-D7E68227B403}"/>
-    <dgm:cxn modelId="{55490079-2129-5043-A1DC-983A84380580}" type="presOf" srcId="{B79D802B-5111-6B4B-A99B-28611EB19C09}" destId="{BD3D1967-3EA6-6B48-AB88-D358CCAD5E5D}" srcOrd="0" destOrd="0" presId="urn:microsoft.com/office/officeart/2005/8/layout/radial2"/>
-    <dgm:cxn modelId="{651E236E-83FB-EE4D-97D0-7B77CAAB7A4A}" type="presOf" srcId="{DAC5C520-CE8F-1046-B2DB-472404E1E7AD}" destId="{349C4527-D95F-114E-B896-CD710531BAE7}" srcOrd="0" destOrd="0" presId="urn:microsoft.com/office/officeart/2005/8/layout/radial2"/>
-    <dgm:cxn modelId="{F2BB4306-6DF6-0B48-BF11-7B82E75BCB54}" type="presOf" srcId="{4B92EB38-E4EB-AF48-A458-F50A614EC796}" destId="{3FFA1447-F0DE-3943-9C1D-E977EB3C0CE8}" srcOrd="0" destOrd="0" presId="urn:microsoft.com/office/officeart/2005/8/layout/radial2"/>
-    <dgm:cxn modelId="{A28C8837-89C2-7A4E-8171-C5514CE9C2B9}" type="presParOf" srcId="{B976F491-CAB3-C74D-B505-748D18D32ECB}" destId="{5E1C9A96-9622-4C45-B3E6-7A121FF38EC0}" srcOrd="0" destOrd="0" presId="urn:microsoft.com/office/officeart/2005/8/layout/radial2"/>
-    <dgm:cxn modelId="{FC65D872-8B27-6D46-9DDD-743A7118FD11}" type="presParOf" srcId="{5E1C9A96-9622-4C45-B3E6-7A121FF38EC0}" destId="{D6C74D2F-7B67-C843-B8B5-5857B32C7067}" srcOrd="0" destOrd="0" presId="urn:microsoft.com/office/officeart/2005/8/layout/radial2"/>
-    <dgm:cxn modelId="{8C8E4545-C0D2-4249-8838-95836E0F9A63}" type="presParOf" srcId="{D6C74D2F-7B67-C843-B8B5-5857B32C7067}" destId="{BCF029AA-13EE-3D4D-BC4E-0671F01FE215}" srcOrd="0" destOrd="0" presId="urn:microsoft.com/office/officeart/2005/8/layout/radial2"/>
-    <dgm:cxn modelId="{4BCE1BE1-0B62-D247-A343-EA97CAD38090}" type="presParOf" srcId="{D6C74D2F-7B67-C843-B8B5-5857B32C7067}" destId="{AE2A3109-582B-FC41-BF49-B18D8F0C924F}" srcOrd="1" destOrd="0" presId="urn:microsoft.com/office/officeart/2005/8/layout/radial2"/>
-    <dgm:cxn modelId="{B418DB80-F4F1-4744-8261-A4BECB1590F0}" type="presParOf" srcId="{5E1C9A96-9622-4C45-B3E6-7A121FF38EC0}" destId="{3FFA1447-F0DE-3943-9C1D-E977EB3C0CE8}" srcOrd="1" destOrd="0" presId="urn:microsoft.com/office/officeart/2005/8/layout/radial2"/>
-    <dgm:cxn modelId="{0413FD54-0A56-0446-B88A-E04FD25859F6}" type="presParOf" srcId="{5E1C9A96-9622-4C45-B3E6-7A121FF38EC0}" destId="{CD2D979D-BE92-4D45-86CE-0F41B25F96FD}" srcOrd="2" destOrd="0" presId="urn:microsoft.com/office/officeart/2005/8/layout/radial2"/>
-    <dgm:cxn modelId="{0F3ACA0A-3931-B242-8975-15C6E807526E}" type="presParOf" srcId="{CD2D979D-BE92-4D45-86CE-0F41B25F96FD}" destId="{714D168A-F51B-7C45-8368-352A30830E74}" srcOrd="0" destOrd="0" presId="urn:microsoft.com/office/officeart/2005/8/layout/radial2"/>
-    <dgm:cxn modelId="{17F548B1-F7B5-EA46-B340-2CE43D98E3CF}" type="presParOf" srcId="{CD2D979D-BE92-4D45-86CE-0F41B25F96FD}" destId="{80A43A48-28F6-214B-AD90-E93A808C6134}" srcOrd="1" destOrd="0" presId="urn:microsoft.com/office/officeart/2005/8/layout/radial2"/>
-    <dgm:cxn modelId="{E585031F-9A58-7E43-ADB1-E850B0BBF610}" type="presParOf" srcId="{5E1C9A96-9622-4C45-B3E6-7A121FF38EC0}" destId="{BD3D1967-3EA6-6B48-AB88-D358CCAD5E5D}" srcOrd="3" destOrd="0" presId="urn:microsoft.com/office/officeart/2005/8/layout/radial2"/>
-    <dgm:cxn modelId="{BD2451BE-3CB1-8741-8FDA-E3C2E326FA35}" type="presParOf" srcId="{5E1C9A96-9622-4C45-B3E6-7A121FF38EC0}" destId="{9DF0688D-FC9A-D741-8716-ECCD9794DCA3}" srcOrd="4" destOrd="0" presId="urn:microsoft.com/office/officeart/2005/8/layout/radial2"/>
-    <dgm:cxn modelId="{53620B0C-DD63-2F4C-ADF0-475710573C1C}" type="presParOf" srcId="{9DF0688D-FC9A-D741-8716-ECCD9794DCA3}" destId="{349C4527-D95F-114E-B896-CD710531BAE7}" srcOrd="0" destOrd="0" presId="urn:microsoft.com/office/officeart/2005/8/layout/radial2"/>
-    <dgm:cxn modelId="{DA0E7427-DECC-DF48-8E36-356398BF1CDF}" type="presParOf" srcId="{9DF0688D-FC9A-D741-8716-ECCD9794DCA3}" destId="{F81A8199-9C59-964E-B84F-BD4A3C6FE2E2}" srcOrd="1" destOrd="0" presId="urn:microsoft.com/office/officeart/2005/8/layout/radial2"/>
-    <dgm:cxn modelId="{304FF380-2F90-2A47-88D4-2C65AFC8A505}" type="presParOf" srcId="{5E1C9A96-9622-4C45-B3E6-7A121FF38EC0}" destId="{36BD896B-544B-544F-A3E4-7BB5EA7F02DA}" srcOrd="5" destOrd="0" presId="urn:microsoft.com/office/officeart/2005/8/layout/radial2"/>
-    <dgm:cxn modelId="{95116C6D-8275-A040-BE51-75937F7949E0}" type="presParOf" srcId="{5E1C9A96-9622-4C45-B3E6-7A121FF38EC0}" destId="{87C5957E-745C-C245-A7C4-16BC62498C6B}" srcOrd="6" destOrd="0" presId="urn:microsoft.com/office/officeart/2005/8/layout/radial2"/>
-    <dgm:cxn modelId="{E81573B0-B153-034D-8E76-2A2626F4486E}" type="presParOf" srcId="{87C5957E-745C-C245-A7C4-16BC62498C6B}" destId="{A67B8CFB-1566-CF42-A569-760C9D3310A7}" srcOrd="0" destOrd="0" presId="urn:microsoft.com/office/officeart/2005/8/layout/radial2"/>
-    <dgm:cxn modelId="{058D1E3F-D1AF-C44C-A651-4D7F5B963641}" type="presParOf" srcId="{87C5957E-745C-C245-A7C4-16BC62498C6B}" destId="{54307C73-E802-9447-AC0E-F7A0B3EDEBD8}" srcOrd="1" destOrd="0" presId="urn:microsoft.com/office/officeart/2005/8/layout/radial2"/>
+    <dgm:cxn modelId="{D7E47D56-0D10-334B-ADA3-E21BB3840C25}" type="presOf" srcId="{3FA7EAAE-19C1-6A45-BC65-66E051594A9D}" destId="{F81A8199-9C59-964E-B84F-BD4A3C6FE2E2}" srcOrd="0" destOrd="0" presId="urn:microsoft.com/office/officeart/2005/8/layout/radial2"/>
+    <dgm:cxn modelId="{B2AEDD74-A489-2446-9BE8-8127DD2CFAE6}" type="presOf" srcId="{B79D802B-5111-6B4B-A99B-28611EB19C09}" destId="{BD3D1967-3EA6-6B48-AB88-D358CCAD5E5D}" srcOrd="0" destOrd="0" presId="urn:microsoft.com/office/officeart/2005/8/layout/radial2"/>
+    <dgm:cxn modelId="{CA2CF7C4-EB17-134E-8FD0-63F575FCA359}" type="presOf" srcId="{A1E45B53-3BFE-C84E-9A61-73952D8D1B05}" destId="{36BD896B-544B-544F-A3E4-7BB5EA7F02DA}" srcOrd="0" destOrd="0" presId="urn:microsoft.com/office/officeart/2005/8/layout/radial2"/>
+    <dgm:cxn modelId="{DABC54F2-CC78-0942-980A-747F1CE3C4AA}" type="presOf" srcId="{14FF2102-615B-3C47-9A76-C0A77CD85C77}" destId="{B976F491-CAB3-C74D-B505-748D18D32ECB}" srcOrd="0" destOrd="0" presId="urn:microsoft.com/office/officeart/2005/8/layout/radial2"/>
+    <dgm:cxn modelId="{4031A376-93CB-7049-814B-2E5BFAC2CCB6}" type="presOf" srcId="{9F4D3FB4-883D-CE4B-AB82-B2C97BD284F7}" destId="{714D168A-F51B-7C45-8368-352A30830E74}" srcOrd="0" destOrd="0" presId="urn:microsoft.com/office/officeart/2005/8/layout/radial2"/>
+    <dgm:cxn modelId="{27EBDDC6-8504-A249-BED3-511298606AB5}" type="presOf" srcId="{DAC5C520-CE8F-1046-B2DB-472404E1E7AD}" destId="{349C4527-D95F-114E-B896-CD710531BAE7}" srcOrd="0" destOrd="0" presId="urn:microsoft.com/office/officeart/2005/8/layout/radial2"/>
+    <dgm:cxn modelId="{625A5236-8920-D64F-AD18-556C0B78C412}" type="presParOf" srcId="{B976F491-CAB3-C74D-B505-748D18D32ECB}" destId="{5E1C9A96-9622-4C45-B3E6-7A121FF38EC0}" srcOrd="0" destOrd="0" presId="urn:microsoft.com/office/officeart/2005/8/layout/radial2"/>
+    <dgm:cxn modelId="{398CC755-FBEB-C944-B94C-8B5CE46403ED}" type="presParOf" srcId="{5E1C9A96-9622-4C45-B3E6-7A121FF38EC0}" destId="{D6C74D2F-7B67-C843-B8B5-5857B32C7067}" srcOrd="0" destOrd="0" presId="urn:microsoft.com/office/officeart/2005/8/layout/radial2"/>
+    <dgm:cxn modelId="{12CE2237-6C88-C642-BB93-491BBDFE9033}" type="presParOf" srcId="{D6C74D2F-7B67-C843-B8B5-5857B32C7067}" destId="{BCF029AA-13EE-3D4D-BC4E-0671F01FE215}" srcOrd="0" destOrd="0" presId="urn:microsoft.com/office/officeart/2005/8/layout/radial2"/>
+    <dgm:cxn modelId="{FDB544BF-6ACC-A24A-8784-D648B5198CC9}" type="presParOf" srcId="{D6C74D2F-7B67-C843-B8B5-5857B32C7067}" destId="{AE2A3109-582B-FC41-BF49-B18D8F0C924F}" srcOrd="1" destOrd="0" presId="urn:microsoft.com/office/officeart/2005/8/layout/radial2"/>
+    <dgm:cxn modelId="{993ED8C2-D824-3543-98F0-8C644C6E2412}" type="presParOf" srcId="{5E1C9A96-9622-4C45-B3E6-7A121FF38EC0}" destId="{3FFA1447-F0DE-3943-9C1D-E977EB3C0CE8}" srcOrd="1" destOrd="0" presId="urn:microsoft.com/office/officeart/2005/8/layout/radial2"/>
+    <dgm:cxn modelId="{AF6C1D2B-1ED3-1844-9991-E9468CBC7472}" type="presParOf" srcId="{5E1C9A96-9622-4C45-B3E6-7A121FF38EC0}" destId="{CD2D979D-BE92-4D45-86CE-0F41B25F96FD}" srcOrd="2" destOrd="0" presId="urn:microsoft.com/office/officeart/2005/8/layout/radial2"/>
+    <dgm:cxn modelId="{181FF9A9-D0D7-7A4A-8DA0-04C2932E8F0E}" type="presParOf" srcId="{CD2D979D-BE92-4D45-86CE-0F41B25F96FD}" destId="{714D168A-F51B-7C45-8368-352A30830E74}" srcOrd="0" destOrd="0" presId="urn:microsoft.com/office/officeart/2005/8/layout/radial2"/>
+    <dgm:cxn modelId="{54944F72-0DCE-BA4A-AA08-4CF787EE5287}" type="presParOf" srcId="{CD2D979D-BE92-4D45-86CE-0F41B25F96FD}" destId="{80A43A48-28F6-214B-AD90-E93A808C6134}" srcOrd="1" destOrd="0" presId="urn:microsoft.com/office/officeart/2005/8/layout/radial2"/>
+    <dgm:cxn modelId="{41A49519-CFE6-3B49-BAF5-66B0426FE08E}" type="presParOf" srcId="{5E1C9A96-9622-4C45-B3E6-7A121FF38EC0}" destId="{BD3D1967-3EA6-6B48-AB88-D358CCAD5E5D}" srcOrd="3" destOrd="0" presId="urn:microsoft.com/office/officeart/2005/8/layout/radial2"/>
+    <dgm:cxn modelId="{1E4AC766-A3D4-834A-95FF-5BF846957496}" type="presParOf" srcId="{5E1C9A96-9622-4C45-B3E6-7A121FF38EC0}" destId="{9DF0688D-FC9A-D741-8716-ECCD9794DCA3}" srcOrd="4" destOrd="0" presId="urn:microsoft.com/office/officeart/2005/8/layout/radial2"/>
+    <dgm:cxn modelId="{FE78C5B5-574E-2C47-975E-B7F992CFF28F}" type="presParOf" srcId="{9DF0688D-FC9A-D741-8716-ECCD9794DCA3}" destId="{349C4527-D95F-114E-B896-CD710531BAE7}" srcOrd="0" destOrd="0" presId="urn:microsoft.com/office/officeart/2005/8/layout/radial2"/>
+    <dgm:cxn modelId="{A0ADAF8D-7028-5041-BEB0-AE83BAFCCF45}" type="presParOf" srcId="{9DF0688D-FC9A-D741-8716-ECCD9794DCA3}" destId="{F81A8199-9C59-964E-B84F-BD4A3C6FE2E2}" srcOrd="1" destOrd="0" presId="urn:microsoft.com/office/officeart/2005/8/layout/radial2"/>
+    <dgm:cxn modelId="{B6198015-DE75-9A42-832C-53CC6A2553F9}" type="presParOf" srcId="{5E1C9A96-9622-4C45-B3E6-7A121FF38EC0}" destId="{36BD896B-544B-544F-A3E4-7BB5EA7F02DA}" srcOrd="5" destOrd="0" presId="urn:microsoft.com/office/officeart/2005/8/layout/radial2"/>
+    <dgm:cxn modelId="{74DAFA66-FAF8-F14F-8A46-F1DD054EB03E}" type="presParOf" srcId="{5E1C9A96-9622-4C45-B3E6-7A121FF38EC0}" destId="{87C5957E-745C-C245-A7C4-16BC62498C6B}" srcOrd="6" destOrd="0" presId="urn:microsoft.com/office/officeart/2005/8/layout/radial2"/>
+    <dgm:cxn modelId="{8906B24D-DED7-8F4E-A18B-F9E61C3FEB83}" type="presParOf" srcId="{87C5957E-745C-C245-A7C4-16BC62498C6B}" destId="{A67B8CFB-1566-CF42-A569-760C9D3310A7}" srcOrd="0" destOrd="0" presId="urn:microsoft.com/office/officeart/2005/8/layout/radial2"/>
+    <dgm:cxn modelId="{03E1B00E-86AB-C242-92B2-3BA73D471F13}" type="presParOf" srcId="{87C5957E-745C-C245-A7C4-16BC62498C6B}" destId="{54307C73-E802-9447-AC0E-F7A0B3EDEBD8}" srcOrd="1" destOrd="0" presId="urn:microsoft.com/office/officeart/2005/8/layout/radial2"/>
   </dgm:cxnLst>
   <dgm:bg/>
   <dgm:whole/>

</xml_diff>